<commit_message>
docs: OS4 report questions prep planning JESUS THANK YOU LORD GOD ALMIGHTY ALLELUJAH AMEN
</commit_message>
<xml_diff>
--- a/31OS Opercijni Systemy/4/KNT-122_Onyshchenko_Variant-19_PR4.docx
+++ b/31OS Opercijni Systemy/4/KNT-122_Onyshchenko_Variant-19_PR4.docx
@@ -612,6 +612,92 @@
       </w:r>
       <w:r>
         <w:t xml:space="preserve"> </w:t>
+      </w:r>
+    </w:p>
+    <w:p>
+      <w:pPr>
+        <w:pStyle w:val="P"/>
+        <w:jc w:val="both"/>
+        <w:rPr>
+          <w:lang w:val="en-US"/>
+        </w:rPr>
+      </w:pPr>
+    </w:p>
+    <w:p>
+      <w:pPr>
+        <w:pStyle w:val="H1"/>
+      </w:pPr>
+      <w:r>
+        <w:t>Контрольні питання</w:t>
+      </w:r>
+    </w:p>
+    <w:p>
+      <w:pPr>
+        <w:pStyle w:val="H2"/>
+        <w:rPr>
+          <w:lang w:val="en-US"/>
+        </w:rPr>
+      </w:pPr>
+      <w:r>
+        <w:t xml:space="preserve">Пояснити відміну в роботі функції </w:t>
+      </w:r>
+      <w:r>
+        <w:rPr>
+          <w:lang w:val="en-US"/>
+        </w:rPr>
+        <w:t xml:space="preserve">GetDiskFreeSpace </w:t>
+      </w:r>
+      <w:r>
+        <w:t xml:space="preserve">і </w:t>
+      </w:r>
+      <w:r>
+        <w:rPr>
+          <w:lang w:val="en-US"/>
+        </w:rPr>
+        <w:t>GetDiskFreeSpaceEx</w:t>
+      </w:r>
+    </w:p>
+    <w:p>
+      <w:pPr>
+        <w:pStyle w:val="H2"/>
+        <w:rPr>
+          <w:lang w:val="en-US"/>
+        </w:rPr>
+      </w:pPr>
+      <w:r>
+        <w:t xml:space="preserve">Пояснити відміну в роботі функцій </w:t>
+      </w:r>
+      <w:r>
+        <w:rPr>
+          <w:lang w:val="en-US"/>
+        </w:rPr>
+        <w:t xml:space="preserve">GetLogicalDrives </w:t>
+      </w:r>
+      <w:r>
+        <w:t xml:space="preserve">і </w:t>
+      </w:r>
+      <w:r>
+        <w:rPr>
+          <w:lang w:val="en-US"/>
+        </w:rPr>
+        <w:t>GetLogicalDrivesString</w:t>
+      </w:r>
+    </w:p>
+    <w:p>
+      <w:pPr>
+        <w:pStyle w:val="H2"/>
+        <w:rPr>
+          <w:lang w:val="en-US"/>
+        </w:rPr>
+      </w:pPr>
+      <w:r>
+        <w:t xml:space="preserve">Яку інформацію можна отримати за допомогою функції </w:t>
+      </w:r>
+      <w:r>
+        <w:rPr>
+          <w:lang w:val="en-US"/>
+        </w:rPr>
+        <w:t>GetVolumeInformation?</w:t>
       </w:r>
     </w:p>
     <w:sectPr>

</xml_diff>

<commit_message>
feat: JESUS PLEASE SAVE
</commit_message>
<xml_diff>
--- a/31OS Opercijni Systemy/4/KNT-122_Onyshchenko_Variant-19_PR4.docx
+++ b/31OS Opercijni Systemy/4/KNT-122_Onyshchenko_Variant-19_PR4.docx
@@ -460,7 +460,7 @@
             </w:rPr>
             <w:fldChar w:fldCharType="separate"/>
           </w:r>
-          <w:hyperlink w:anchor="_Toc181878518" w:history="1">
+          <w:hyperlink w:anchor="_Toc181880400" w:history="1">
             <w:r>
               <w:rPr>
                 <w:rStyle w:val="a4"/>
@@ -487,7 +487,426 @@
                 <w:noProof/>
                 <w:webHidden/>
               </w:rPr>
-              <w:instrText xml:space="preserve"> PAGEREF _Toc181878518 \h </w:instrText>
+              <w:instrText xml:space="preserve"> PAGEREF _Toc181880400 \h </w:instrText>
+            </w:r>
+            <w:r>
+              <w:rPr>
+                <w:noProof/>
+                <w:webHidden/>
+              </w:rPr>
+            </w:r>
+            <w:r>
+              <w:rPr>
+                <w:noProof/>
+                <w:webHidden/>
+              </w:rPr>
+              <w:fldChar w:fldCharType="separate"/>
+            </w:r>
+            <w:r>
+              <w:rPr>
+                <w:noProof/>
+                <w:webHidden/>
+              </w:rPr>
+              <w:t>3</w:t>
+            </w:r>
+            <w:r>
+              <w:rPr>
+                <w:noProof/>
+                <w:webHidden/>
+              </w:rPr>
+              <w:fldChar w:fldCharType="end"/>
+            </w:r>
+          </w:hyperlink>
+        </w:p>
+        <w:p>
+          <w:pPr>
+            <w:pStyle w:val="11"/>
+            <w:tabs>
+              <w:tab w:val="right" w:leader="dot" w:pos="9016"/>
+            </w:tabs>
+            <w:rPr>
+              <w:rFonts w:cstheme="minorBidi"/>
+              <w:noProof/>
+              <w:kern w:val="2"/>
+              <w:sz w:val="24"/>
+              <w:szCs w:val="24"/>
+              <w14:ligatures w14:val="standardContextual"/>
+            </w:rPr>
+          </w:pPr>
+          <w:hyperlink w:anchor="_Toc181880401" w:history="1">
+            <w:r>
+              <w:rPr>
+                <w:rStyle w:val="a4"/>
+                <w:noProof/>
+              </w:rPr>
+              <w:t>Код програми</w:t>
+            </w:r>
+            <w:r>
+              <w:rPr>
+                <w:noProof/>
+                <w:webHidden/>
+              </w:rPr>
+              <w:tab/>
+            </w:r>
+            <w:r>
+              <w:rPr>
+                <w:noProof/>
+                <w:webHidden/>
+              </w:rPr>
+              <w:fldChar w:fldCharType="begin"/>
+            </w:r>
+            <w:r>
+              <w:rPr>
+                <w:noProof/>
+                <w:webHidden/>
+              </w:rPr>
+              <w:instrText xml:space="preserve"> PAGEREF _Toc181880401 \h </w:instrText>
+            </w:r>
+            <w:r>
+              <w:rPr>
+                <w:noProof/>
+                <w:webHidden/>
+              </w:rPr>
+            </w:r>
+            <w:r>
+              <w:rPr>
+                <w:noProof/>
+                <w:webHidden/>
+              </w:rPr>
+              <w:fldChar w:fldCharType="separate"/>
+            </w:r>
+            <w:r>
+              <w:rPr>
+                <w:noProof/>
+                <w:webHidden/>
+              </w:rPr>
+              <w:t>3</w:t>
+            </w:r>
+            <w:r>
+              <w:rPr>
+                <w:noProof/>
+                <w:webHidden/>
+              </w:rPr>
+              <w:fldChar w:fldCharType="end"/>
+            </w:r>
+          </w:hyperlink>
+        </w:p>
+        <w:p>
+          <w:pPr>
+            <w:pStyle w:val="11"/>
+            <w:tabs>
+              <w:tab w:val="right" w:leader="dot" w:pos="9016"/>
+            </w:tabs>
+            <w:rPr>
+              <w:rFonts w:cstheme="minorBidi"/>
+              <w:noProof/>
+              <w:kern w:val="2"/>
+              <w:sz w:val="24"/>
+              <w:szCs w:val="24"/>
+              <w14:ligatures w14:val="standardContextual"/>
+            </w:rPr>
+          </w:pPr>
+          <w:hyperlink w:anchor="_Toc181880402" w:history="1">
+            <w:r>
+              <w:rPr>
+                <w:rStyle w:val="a4"/>
+                <w:noProof/>
+              </w:rPr>
+              <w:t>Контрольні питання</w:t>
+            </w:r>
+            <w:r>
+              <w:rPr>
+                <w:noProof/>
+                <w:webHidden/>
+              </w:rPr>
+              <w:tab/>
+            </w:r>
+            <w:r>
+              <w:rPr>
+                <w:noProof/>
+                <w:webHidden/>
+              </w:rPr>
+              <w:fldChar w:fldCharType="begin"/>
+            </w:r>
+            <w:r>
+              <w:rPr>
+                <w:noProof/>
+                <w:webHidden/>
+              </w:rPr>
+              <w:instrText xml:space="preserve"> PAGEREF _Toc181880402 \h </w:instrText>
+            </w:r>
+            <w:r>
+              <w:rPr>
+                <w:noProof/>
+                <w:webHidden/>
+              </w:rPr>
+            </w:r>
+            <w:r>
+              <w:rPr>
+                <w:noProof/>
+                <w:webHidden/>
+              </w:rPr>
+              <w:fldChar w:fldCharType="separate"/>
+            </w:r>
+            <w:r>
+              <w:rPr>
+                <w:noProof/>
+                <w:webHidden/>
+              </w:rPr>
+              <w:t>3</w:t>
+            </w:r>
+            <w:r>
+              <w:rPr>
+                <w:noProof/>
+                <w:webHidden/>
+              </w:rPr>
+              <w:fldChar w:fldCharType="end"/>
+            </w:r>
+          </w:hyperlink>
+        </w:p>
+        <w:p>
+          <w:pPr>
+            <w:pStyle w:val="21"/>
+            <w:tabs>
+              <w:tab w:val="right" w:leader="dot" w:pos="9016"/>
+            </w:tabs>
+            <w:rPr>
+              <w:rFonts w:cstheme="minorBidi"/>
+              <w:noProof/>
+              <w:kern w:val="2"/>
+              <w:sz w:val="24"/>
+              <w:szCs w:val="24"/>
+              <w14:ligatures w14:val="standardContextual"/>
+            </w:rPr>
+          </w:pPr>
+          <w:hyperlink w:anchor="_Toc181880403" w:history="1">
+            <w:r>
+              <w:rPr>
+                <w:rStyle w:val="a4"/>
+                <w:noProof/>
+              </w:rPr>
+              <w:t xml:space="preserve">Пояснити відміну в роботі функції </w:t>
+            </w:r>
+            <w:r>
+              <w:rPr>
+                <w:rStyle w:val="a4"/>
+                <w:noProof/>
+                <w:lang w:val="en-US"/>
+              </w:rPr>
+              <w:t xml:space="preserve">GetDiskFreeSpace </w:t>
+            </w:r>
+            <w:r>
+              <w:rPr>
+                <w:rStyle w:val="a4"/>
+                <w:noProof/>
+              </w:rPr>
+              <w:t xml:space="preserve">і </w:t>
+            </w:r>
+            <w:r>
+              <w:rPr>
+                <w:rStyle w:val="a4"/>
+                <w:noProof/>
+                <w:lang w:val="en-US"/>
+              </w:rPr>
+              <w:t>GetDiskFreeSpaceEx</w:t>
+            </w:r>
+            <w:r>
+              <w:rPr>
+                <w:noProof/>
+                <w:webHidden/>
+              </w:rPr>
+              <w:tab/>
+            </w:r>
+            <w:r>
+              <w:rPr>
+                <w:noProof/>
+                <w:webHidden/>
+              </w:rPr>
+              <w:fldChar w:fldCharType="begin"/>
+            </w:r>
+            <w:r>
+              <w:rPr>
+                <w:noProof/>
+                <w:webHidden/>
+              </w:rPr>
+              <w:instrText xml:space="preserve"> PAGEREF _Toc181880403 \h </w:instrText>
+            </w:r>
+            <w:r>
+              <w:rPr>
+                <w:noProof/>
+                <w:webHidden/>
+              </w:rPr>
+            </w:r>
+            <w:r>
+              <w:rPr>
+                <w:noProof/>
+                <w:webHidden/>
+              </w:rPr>
+              <w:fldChar w:fldCharType="separate"/>
+            </w:r>
+            <w:r>
+              <w:rPr>
+                <w:noProof/>
+                <w:webHidden/>
+              </w:rPr>
+              <w:t>3</w:t>
+            </w:r>
+            <w:r>
+              <w:rPr>
+                <w:noProof/>
+                <w:webHidden/>
+              </w:rPr>
+              <w:fldChar w:fldCharType="end"/>
+            </w:r>
+          </w:hyperlink>
+        </w:p>
+        <w:p>
+          <w:pPr>
+            <w:pStyle w:val="21"/>
+            <w:tabs>
+              <w:tab w:val="right" w:leader="dot" w:pos="9016"/>
+            </w:tabs>
+            <w:rPr>
+              <w:rFonts w:cstheme="minorBidi"/>
+              <w:noProof/>
+              <w:kern w:val="2"/>
+              <w:sz w:val="24"/>
+              <w:szCs w:val="24"/>
+              <w14:ligatures w14:val="standardContextual"/>
+            </w:rPr>
+          </w:pPr>
+          <w:hyperlink w:anchor="_Toc181880404" w:history="1">
+            <w:r>
+              <w:rPr>
+                <w:rStyle w:val="a4"/>
+                <w:noProof/>
+              </w:rPr>
+              <w:t xml:space="preserve">Пояснити відміну в роботі функцій </w:t>
+            </w:r>
+            <w:r>
+              <w:rPr>
+                <w:rStyle w:val="a4"/>
+                <w:noProof/>
+                <w:lang w:val="en-US"/>
+              </w:rPr>
+              <w:t xml:space="preserve">GetLogicalDrives </w:t>
+            </w:r>
+            <w:r>
+              <w:rPr>
+                <w:rStyle w:val="a4"/>
+                <w:noProof/>
+              </w:rPr>
+              <w:t xml:space="preserve">і </w:t>
+            </w:r>
+            <w:r>
+              <w:rPr>
+                <w:rStyle w:val="a4"/>
+                <w:noProof/>
+                <w:lang w:val="en-US"/>
+              </w:rPr>
+              <w:t>GetLogicalDrivesString</w:t>
+            </w:r>
+            <w:r>
+              <w:rPr>
+                <w:noProof/>
+                <w:webHidden/>
+              </w:rPr>
+              <w:tab/>
+            </w:r>
+            <w:r>
+              <w:rPr>
+                <w:noProof/>
+                <w:webHidden/>
+              </w:rPr>
+              <w:fldChar w:fldCharType="begin"/>
+            </w:r>
+            <w:r>
+              <w:rPr>
+                <w:noProof/>
+                <w:webHidden/>
+              </w:rPr>
+              <w:instrText xml:space="preserve"> PAGEREF _Toc181880404 \h </w:instrText>
+            </w:r>
+            <w:r>
+              <w:rPr>
+                <w:noProof/>
+                <w:webHidden/>
+              </w:rPr>
+            </w:r>
+            <w:r>
+              <w:rPr>
+                <w:noProof/>
+                <w:webHidden/>
+              </w:rPr>
+              <w:fldChar w:fldCharType="separate"/>
+            </w:r>
+            <w:r>
+              <w:rPr>
+                <w:noProof/>
+                <w:webHidden/>
+              </w:rPr>
+              <w:t>3</w:t>
+            </w:r>
+            <w:r>
+              <w:rPr>
+                <w:noProof/>
+                <w:webHidden/>
+              </w:rPr>
+              <w:fldChar w:fldCharType="end"/>
+            </w:r>
+          </w:hyperlink>
+        </w:p>
+        <w:p>
+          <w:pPr>
+            <w:pStyle w:val="21"/>
+            <w:tabs>
+              <w:tab w:val="right" w:leader="dot" w:pos="9016"/>
+            </w:tabs>
+            <w:rPr>
+              <w:rFonts w:cstheme="minorBidi"/>
+              <w:noProof/>
+              <w:kern w:val="2"/>
+              <w:sz w:val="24"/>
+              <w:szCs w:val="24"/>
+              <w14:ligatures w14:val="standardContextual"/>
+            </w:rPr>
+          </w:pPr>
+          <w:hyperlink w:anchor="_Toc181880405" w:history="1">
+            <w:r>
+              <w:rPr>
+                <w:rStyle w:val="a4"/>
+                <w:noProof/>
+              </w:rPr>
+              <w:t xml:space="preserve">Яку інформацію можна отримати за допомогою функції </w:t>
+            </w:r>
+            <w:r>
+              <w:rPr>
+                <w:rStyle w:val="a4"/>
+                <w:noProof/>
+                <w:lang w:val="en-US"/>
+              </w:rPr>
+              <w:t>GetVolumeInformation?</w:t>
+            </w:r>
+            <w:r>
+              <w:rPr>
+                <w:noProof/>
+                <w:webHidden/>
+              </w:rPr>
+              <w:tab/>
+            </w:r>
+            <w:r>
+              <w:rPr>
+                <w:noProof/>
+                <w:webHidden/>
+              </w:rPr>
+              <w:fldChar w:fldCharType="begin"/>
+            </w:r>
+            <w:r>
+              <w:rPr>
+                <w:noProof/>
+                <w:webHidden/>
+              </w:rPr>
+              <w:instrText xml:space="preserve"> PAGEREF _Toc181880405 \h </w:instrText>
             </w:r>
             <w:r>
               <w:rPr>
@@ -564,7 +983,7 @@
       <w:pPr>
         <w:pStyle w:val="H1"/>
       </w:pPr>
-      <w:bookmarkStart w:id="1" w:name="_Toc181878518"/>
+      <w:bookmarkStart w:id="1" w:name="_Toc181880400"/>
       <w:r>
         <w:t>Мета роботи</w:t>
       </w:r>
@@ -627,9 +1046,42 @@
       <w:pPr>
         <w:pStyle w:val="H1"/>
       </w:pPr>
+      <w:bookmarkStart w:id="2" w:name="_Toc181880401"/>
+      <w:r>
+        <w:t>Код програми</w:t>
+      </w:r>
+      <w:bookmarkEnd w:id="2"/>
+    </w:p>
+    <w:p>
+      <w:pPr>
+        <w:pStyle w:val="P"/>
+        <w:jc w:val="both"/>
+      </w:pPr>
+    </w:p>
+    <w:p>
+      <w:pPr>
+        <w:pStyle w:val="P"/>
+        <w:jc w:val="both"/>
+      </w:pPr>
+    </w:p>
+    <w:p>
+      <w:pPr>
+        <w:pStyle w:val="P"/>
+        <w:jc w:val="both"/>
+        <w:rPr>
+          <w:lang w:val="en-US"/>
+        </w:rPr>
+      </w:pPr>
+    </w:p>
+    <w:p>
+      <w:pPr>
+        <w:pStyle w:val="H1"/>
+      </w:pPr>
+      <w:bookmarkStart w:id="3" w:name="_Toc181880402"/>
       <w:r>
         <w:t>Контрольні питання</w:t>
       </w:r>
+      <w:bookmarkEnd w:id="3"/>
     </w:p>
     <w:p>
       <w:pPr>
@@ -638,6 +1090,7 @@
           <w:lang w:val="en-US"/>
         </w:rPr>
       </w:pPr>
+      <w:bookmarkStart w:id="4" w:name="_Toc181880403"/>
       <w:r>
         <w:t xml:space="preserve">Пояснити відміну в роботі функції </w:t>
       </w:r>
@@ -656,6 +1109,7 @@
         </w:rPr>
         <w:t>GetDiskFreeSpaceEx</w:t>
       </w:r>
+      <w:bookmarkEnd w:id="4"/>
     </w:p>
     <w:p>
       <w:pPr>
@@ -668,6 +1122,7 @@
     <w:p>
       <w:pPr>
         <w:pStyle w:val="P"/>
+        <w:jc w:val="both"/>
       </w:pPr>
       <w:r>
         <w:rPr>
@@ -691,6 +1146,9 @@
         <w:t>повертає 32-бітні значення</w:t>
       </w:r>
       <w:r>
+        <w:t xml:space="preserve"> та призначена для отримання інформації про диски розміром більше 2 ГБ</w:t>
+      </w:r>
+      <w:r>
         <w:t>.</w:t>
       </w:r>
     </w:p>
@@ -706,6 +1164,7 @@
       <w:pPr>
         <w:pStyle w:val="H2"/>
       </w:pPr>
+      <w:bookmarkStart w:id="5" w:name="_Toc181880404"/>
       <w:r>
         <w:t xml:space="preserve">Пояснити відміну в роботі функцій </w:t>
       </w:r>
@@ -724,6 +1183,7 @@
         </w:rPr>
         <w:t>GetLogicalDrivesString</w:t>
       </w:r>
+      <w:bookmarkEnd w:id="5"/>
     </w:p>
     <w:p>
       <w:pPr>
@@ -733,6 +1193,7 @@
     <w:p>
       <w:pPr>
         <w:pStyle w:val="P"/>
+        <w:jc w:val="both"/>
         <w:rPr>
           <w:lang w:val="en-US"/>
         </w:rPr>
@@ -789,7 +1250,9 @@
       <w:pPr>
         <w:pStyle w:val="H2"/>
       </w:pPr>
-      <w:r>
+      <w:bookmarkStart w:id="6" w:name="_Toc181880405"/>
+      <w:r>
+        <w:lastRenderedPageBreak/>
         <w:t xml:space="preserve">Яку інформацію можна отримати за допомогою функції </w:t>
       </w:r>
       <w:r>
@@ -798,6 +1261,7 @@
         </w:rPr>
         <w:t>GetVolumeInformation?</w:t>
       </w:r>
+      <w:bookmarkEnd w:id="6"/>
     </w:p>
     <w:p>
       <w:pPr>
@@ -807,6 +1271,7 @@
     <w:p>
       <w:pPr>
         <w:pStyle w:val="P"/>
+        <w:jc w:val="both"/>
         <w:rPr>
           <w:lang w:val="en-US"/>
         </w:rPr>

</xml_diff>